<commit_message>
Documentation, syslog, eigrp auth
</commit_message>
<xml_diff>
--- a/Tesztelesi_dokumentacio.docx
+++ b/Tesztelesi_dokumentacio.docx
@@ -2913,6 +2913,7 @@
         <w:t>193.200.10.1 193.200.10.1 - 193.200.10.254 0 / 5 / 254</w:t>
       </w:r>
     </w:p>
+    <w:bookmarkStart w:id="6" w:name="_Toc127782463"/>
     <w:p>
       <w:pPr>
         <w:pStyle w:val="Heading3"/>
@@ -2921,7 +2922,6 @@
           <w:lang w:val="hu-HU"/>
         </w:rPr>
       </w:pPr>
-      <w:bookmarkStart w:id="6" w:name="_Toc127782463"/>
       <w:r>
         <w:rPr>
           <w:rFonts w:cs="Times New Roman"/>
@@ -4747,6 +4747,7 @@
         <w:t>193.200.40.1 193.200.40.1 - 193.200.40.254 2 / 5 / 254</w:t>
       </w:r>
     </w:p>
+    <w:bookmarkStart w:id="9" w:name="_Toc127782466"/>
     <w:p>
       <w:pPr>
         <w:pStyle w:val="Heading3"/>
@@ -4757,7 +4758,6 @@
           <w:lang w:val="hu-HU"/>
         </w:rPr>
       </w:pPr>
-      <w:bookmarkStart w:id="9" w:name="_Toc127782466"/>
       <w:r>
         <w:rPr>
           <w:noProof/>
@@ -29931,15 +29931,7 @@
                                 <w:sz w:val="20"/>
                                 <w:szCs w:val="20"/>
                               </w:rPr>
-                              <w:t>1</w:t>
-                            </w:r>
-                            <w:r>
-                              <w:rPr>
-                                <w:noProof/>
-                                <w:sz w:val="20"/>
-                                <w:szCs w:val="20"/>
-                              </w:rPr>
-                              <w:t>1</w:t>
+                              <w:t>11</w:t>
                             </w:r>
                             <w:r>
                               <w:rPr>
@@ -29967,21 +29959,7 @@
                                 <w:sz w:val="20"/>
                                 <w:szCs w:val="20"/>
                               </w:rPr>
-                              <w:t xml:space="preserve">SSH belépés </w:t>
-                            </w:r>
-                            <w:r>
-                              <w:rPr>
-                                <w:sz w:val="20"/>
-                                <w:szCs w:val="20"/>
-                              </w:rPr>
-                              <w:t>AAA hitelesí</w:t>
-                            </w:r>
-                            <w:r>
-                              <w:rPr>
-                                <w:sz w:val="20"/>
-                                <w:szCs w:val="20"/>
-                              </w:rPr>
-                              <w:t>téssel</w:t>
+                              <w:t>SSH belépés AAA hitelesítéssel</w:t>
                             </w:r>
                           </w:p>
                         </w:txbxContent>
@@ -30359,7 +30337,7 @@
         <v:path o:extrusionok="f" gradientshapeok="t" o:connecttype="rect"/>
         <o:lock v:ext="edit" aspectratio="t"/>
       </v:shapetype>
-      <v:shape id="_x0000_i1062" type="#_x0000_t75" style="width:11.25pt;height:11.25pt" o:bullet="t">
+      <v:shape id="_x0000_i1097" type="#_x0000_t75" style="width:11.25pt;height:11.25pt" o:bullet="t">
         <v:imagedata r:id="rId1" o:title="msoE212"/>
       </v:shape>
     </w:pict>

</xml_diff>